<commit_message>
Carga git 16/02/2024 |  6:14:17.11
</commit_message>
<xml_diff>
--- a/Documentacion/Mantenimientos/ER13_INV_Lectura de Kilometros/19012024 #153378 - MA176 Modificación interfaz carga de kilometrajes/IM.090-9_ER13_INV_Lectura de Kilometros.docx
+++ b/Documentacion/Mantenimientos/ER13_INV_Lectura de Kilometros/19012024 #153378 - MA176 Modificación interfaz carga de kilometrajes/IM.090-9_ER13_INV_Lectura de Kilometros.docx
@@ -2654,6 +2654,24 @@
           <w:lang w:val="es-419"/>
         </w:rPr>
         <w:t>Conectarse con un usuario DBA a la base de datos donde se liberarán los Scripts.</w:t>
+      </w:r>
+    </w:p>
+    <w:p>
+      <w:pPr>
+        <w:pStyle w:val="Textoindependiente"/>
+        <w:numPr>
+          <w:ilvl w:val="0"/>
+          <w:numId w:val="9"/>
+        </w:numPr>
+        <w:rPr>
+          <w:lang w:val="es-419"/>
+        </w:rPr>
+      </w:pPr>
+      <w:r>
+        <w:rPr>
+          <w:lang w:val="es-419"/>
+        </w:rPr>
+        <w:t>Validar si los componentes ya existen solo aplicar la ejecución de componentes no existentes esto para casos de mantenimientos.</w:t>
       </w:r>
     </w:p>
     <w:p>

</xml_diff>